<commit_message>
Modif des réponses. Je vais relancer 100 essais avec 1 à 8 threads et faire une moyenne
</commit_message>
<xml_diff>
--- a/src/reponses.docx
+++ b/src/reponses.docx
@@ -1,17 +1,33 @@
 
 <file path=word/document.xml><?xml version="1.0" encoding="utf-8"?>
-<w:document xmlns:wpc="http://schemas.microsoft.com/office/word/2010/wordprocessingCanvas" xmlns:mo="http://schemas.microsoft.com/office/mac/office/2008/main" xmlns:mc="http://schemas.openxmlformats.org/markup-compatibility/2006" xmlns:mv="urn:schemas-microsoft-com:mac:vml" xmlns:o="urn:schemas-microsoft-com:office:office" xmlns:r="http://schemas.openxmlformats.org/officeDocument/2006/relationships" xmlns:m="http://schemas.openxmlformats.org/officeDocument/2006/math" xmlns:v="urn:schemas-microsoft-com:vml" xmlns:wp14="http://schemas.microsoft.com/office/word/2010/wordprocessingDrawing" xmlns:wp="http://schemas.openxmlformats.org/drawingml/2006/wordprocessingDrawing" xmlns:w10="urn:schemas-microsoft-com:office:word" xmlns:w="http://schemas.openxmlformats.org/wordprocessingml/2006/main" xmlns:w14="http://schemas.microsoft.com/office/word/2010/wordml" xmlns:w15="http://schemas.microsoft.com/office/word/2012/wordml" xmlns:wpg="http://schemas.microsoft.com/office/word/2010/wordprocessingGroup" xmlns:wpi="http://schemas.microsoft.com/office/word/2010/wordprocessingInk" xmlns:wne="http://schemas.microsoft.com/office/word/2006/wordml" xmlns:wps="http://schemas.microsoft.com/office/word/2010/wordprocessingShape" mc:Ignorable="w14 w15 wp14">
+<w:document xmlns:wpc="http://schemas.microsoft.com/office/word/2010/wordprocessingCanvas" xmlns:mc="http://schemas.openxmlformats.org/markup-compatibility/2006" xmlns:o="urn:schemas-microsoft-com:office:office" xmlns:r="http://schemas.openxmlformats.org/officeDocument/2006/relationships" xmlns:m="http://schemas.openxmlformats.org/officeDocument/2006/math" xmlns:v="urn:schemas-microsoft-com:vml" xmlns:wp14="http://schemas.microsoft.com/office/word/2010/wordprocessingDrawing" xmlns:wp="http://schemas.openxmlformats.org/drawingml/2006/wordprocessingDrawing" xmlns:w10="urn:schemas-microsoft-com:office:word" xmlns:w="http://schemas.openxmlformats.org/wordprocessingml/2006/main" xmlns:w14="http://schemas.microsoft.com/office/word/2010/wordml" xmlns:w15="http://schemas.microsoft.com/office/word/2012/wordml" xmlns:wpg="http://schemas.microsoft.com/office/word/2010/wordprocessingGroup" xmlns:wpi="http://schemas.microsoft.com/office/word/2010/wordprocessingInk" xmlns:wne="http://schemas.microsoft.com/office/word/2006/wordml" xmlns:wps="http://schemas.microsoft.com/office/word/2010/wordprocessingShape" mc:Ignorable="w14 w15 wp14">
   <w:body>
     <w:p>
       <w:pPr>
-        <w:rPr>
-          <w:rFonts w:ascii="Arial" w:hAnsi="Arial" w:cs="Arial"/>
-        </w:rPr>
-      </w:pPr>
-      <w:r>
-        <w:rPr>
-          <w:rFonts w:ascii="Arial" w:hAnsi="Arial" w:cs="Arial"/>
-        </w:rPr>
+        <w:pStyle w:val="Titre"/>
+        <w:jc w:val="center"/>
+      </w:pPr>
+      <w:r>
+        <w:t>Password Cracker</w:t>
+      </w:r>
+      <w:r>
+        <w:t xml:space="preserve"> – Groupe 10</w:t>
+      </w:r>
+      <w:bookmarkStart w:id="0" w:name="_GoBack"/>
+      <w:bookmarkEnd w:id="0"/>
+    </w:p>
+    <w:p>
+      <w:pPr>
+        <w:rPr>
+          <w:rFonts w:ascii="Arial" w:hAnsi="Arial" w:cs="Arial"/>
+        </w:rPr>
+      </w:pPr>
+    </w:p>
+    <w:p>
+      <w:pPr>
+        <w:pStyle w:val="Titre1"/>
+      </w:pPr>
+      <w:r>
         <w:t>Question 1 :</w:t>
       </w:r>
     </w:p>
@@ -32,7 +48,7 @@
         <w:rPr>
           <w:rFonts w:ascii="Arial" w:hAnsi="Arial" w:cs="Arial"/>
           <w:noProof/>
-          <w:lang w:val="fr-FR"/>
+          <w:lang w:eastAsia="fr-CH"/>
         </w:rPr>
         <w:drawing>
           <wp:inline distT="0" distB="0" distL="0" distR="0" wp14:anchorId="312AC1EE" wp14:editId="505E9469">
@@ -52,7 +68,7 @@
                     </pic:cNvPicPr>
                   </pic:nvPicPr>
                   <pic:blipFill>
-                    <a:blip r:embed="rId4">
+                    <a:blip r:embed="rId7">
                       <a:extLst>
                         <a:ext uri="{28A0092B-C50C-407E-A947-70E740481C1C}">
                           <a14:useLocalDpi xmlns:a14="http://schemas.microsoft.com/office/drawing/2010/main" val="0"/>
@@ -87,7 +103,7 @@
         <w:rPr>
           <w:rFonts w:ascii="Arial" w:hAnsi="Arial" w:cs="Arial"/>
           <w:noProof/>
-          <w:lang w:val="fr-FR"/>
+          <w:lang w:eastAsia="fr-CH"/>
         </w:rPr>
         <w:drawing>
           <wp:inline distT="0" distB="0" distL="0" distR="0" wp14:anchorId="57706EE3" wp14:editId="0F5AE624">
@@ -107,7 +123,7 @@
                     </pic:cNvPicPr>
                   </pic:nvPicPr>
                   <pic:blipFill>
-                    <a:blip r:embed="rId5">
+                    <a:blip r:embed="rId8">
                       <a:extLst>
                         <a:ext uri="{28A0092B-C50C-407E-A947-70E740481C1C}">
                           <a14:useLocalDpi xmlns:a14="http://schemas.microsoft.com/office/drawing/2010/main" val="0"/>
@@ -148,29 +164,16 @@
     </w:p>
     <w:p>
       <w:pPr>
-        <w:rPr>
-          <w:rFonts w:ascii="Arial" w:hAnsi="Arial" w:cs="Arial"/>
-        </w:rPr>
-      </w:pPr>
-      <w:r>
-        <w:rPr>
-          <w:rFonts w:ascii="Arial" w:hAnsi="Arial" w:cs="Arial"/>
-        </w:rPr>
-        <w:t xml:space="preserve">Nous avons ici 2 graphs, le premier montre l’évolution du temps pour trouver le même mot de passe (ici </w:t>
-      </w:r>
-      <w:proofErr w:type="spellStart"/>
-      <w:r>
-        <w:rPr>
-          <w:rFonts w:ascii="Arial" w:hAnsi="Arial" w:cs="Arial"/>
-        </w:rPr>
-        <w:t>crypt</w:t>
-      </w:r>
-      <w:proofErr w:type="spellEnd"/>
-      <w:r>
-        <w:rPr>
-          <w:rFonts w:ascii="Arial" w:hAnsi="Arial" w:cs="Arial"/>
-        </w:rPr>
-        <w:t xml:space="preserve">) de 1 à 8 threads. Le deuxième </w:t>
+        <w:jc w:val="both"/>
+        <w:rPr>
+          <w:rFonts w:ascii="Arial" w:hAnsi="Arial" w:cs="Arial"/>
+        </w:rPr>
+      </w:pPr>
+      <w:r>
+        <w:rPr>
+          <w:rFonts w:ascii="Arial" w:hAnsi="Arial" w:cs="Arial"/>
+        </w:rPr>
+        <w:t xml:space="preserve">Nous avons ici 2 graphs, le premier montre l’évolution du temps pour trouver le même mot de passe (ici crypt) de 1 à 8 threads. Le deuxième </w:t>
       </w:r>
       <w:r>
         <w:rPr>
@@ -187,40 +190,370 @@
     </w:p>
     <w:p>
       <w:pPr>
-        <w:rPr>
-          <w:rFonts w:ascii="Arial" w:hAnsi="Arial" w:cs="Arial"/>
-        </w:rPr>
-      </w:pPr>
-    </w:p>
-    <w:p>
-      <w:pPr>
-        <w:rPr>
-          <w:rFonts w:ascii="Arial" w:hAnsi="Arial" w:cs="Arial"/>
-        </w:rPr>
-      </w:pPr>
-    </w:p>
-    <w:p>
-      <w:pPr>
-        <w:rPr>
-          <w:rFonts w:ascii="Arial" w:hAnsi="Arial" w:cs="Arial"/>
-        </w:rPr>
-      </w:pPr>
-      <w:r>
-        <w:rPr>
-          <w:rFonts w:ascii="Arial" w:hAnsi="Arial" w:cs="Arial"/>
-        </w:rPr>
+        <w:jc w:val="both"/>
+        <w:rPr>
+          <w:rFonts w:ascii="Arial" w:hAnsi="Arial" w:cs="Arial"/>
+        </w:rPr>
+      </w:pPr>
+    </w:p>
+    <w:p>
+      <w:pPr>
+        <w:jc w:val="both"/>
+        <w:rPr>
+          <w:rFonts w:ascii="Arial" w:hAnsi="Arial" w:cs="Arial"/>
+        </w:rPr>
+      </w:pPr>
+      <w:r>
+        <w:rPr>
+          <w:rFonts w:ascii="Arial" w:hAnsi="Arial" w:cs="Arial"/>
+        </w:rPr>
+        <w:lastRenderedPageBreak/>
+        <w:t xml:space="preserve">Pour nos tests, nous avons utilisé les machines de l’école, pour rappel voici ce </w:t>
+      </w:r>
+      <w:r>
+        <w:rPr>
+          <w:rFonts w:ascii="Arial" w:hAnsi="Arial" w:cs="Arial"/>
+        </w:rPr>
+        <w:t xml:space="preserve">que </w:t>
+      </w:r>
+      <w:r>
+        <w:rPr>
+          <w:rFonts w:ascii="Arial" w:hAnsi="Arial" w:cs="Arial"/>
+        </w:rPr>
+        <w:t xml:space="preserve">donne </w:t>
+      </w:r>
+      <w:r>
+        <w:rPr>
+          <w:rFonts w:ascii="Consolas" w:hAnsi="Consolas" w:cs="Arial"/>
+        </w:rPr>
+        <w:t xml:space="preserve">lscpu </w:t>
+      </w:r>
+      <w:r>
+        <w:rPr>
+          <w:rFonts w:ascii="Arial" w:hAnsi="Arial" w:cs="Arial"/>
+        </w:rPr>
+        <w:t>sur ces machines :</w:t>
+      </w:r>
+    </w:p>
+    <w:p>
+      <w:pPr>
+        <w:rPr>
+          <w:rFonts w:ascii="Arial" w:hAnsi="Arial" w:cs="Arial"/>
+        </w:rPr>
+      </w:pPr>
+    </w:p>
+    <w:p>
+      <w:pPr>
+        <w:rPr>
+          <w:rFonts w:ascii="Consolas" w:hAnsi="Consolas" w:cs="Arial"/>
+        </w:rPr>
+      </w:pPr>
+      <w:r>
+        <w:rPr>
+          <w:rFonts w:ascii="Consolas" w:hAnsi="Consolas" w:cs="Arial"/>
+        </w:rPr>
+        <w:t>Architecture:          x86_64</w:t>
+      </w:r>
+    </w:p>
+    <w:p>
+      <w:pPr>
+        <w:rPr>
+          <w:rFonts w:ascii="Consolas" w:hAnsi="Consolas" w:cs="Arial"/>
+        </w:rPr>
+      </w:pPr>
+      <w:r>
+        <w:rPr>
+          <w:rFonts w:ascii="Consolas" w:hAnsi="Consolas" w:cs="Arial"/>
+        </w:rPr>
+        <w:t>Mode(s) opératoire(s) des processeurs :32-bit, 64-bit</w:t>
+      </w:r>
+    </w:p>
+    <w:p>
+      <w:pPr>
+        <w:rPr>
+          <w:rFonts w:ascii="Consolas" w:hAnsi="Consolas" w:cs="Arial"/>
+          <w:lang w:val="en-GB"/>
+        </w:rPr>
+      </w:pPr>
+      <w:r>
+        <w:rPr>
+          <w:rFonts w:ascii="Consolas" w:hAnsi="Consolas" w:cs="Arial"/>
+          <w:lang w:val="en-GB"/>
+        </w:rPr>
+        <w:t>Byte Order:            Little Endian</w:t>
+      </w:r>
+    </w:p>
+    <w:p>
+      <w:pPr>
+        <w:rPr>
+          <w:rFonts w:ascii="Consolas" w:hAnsi="Consolas" w:cs="Arial"/>
+          <w:lang w:val="en-GB"/>
+        </w:rPr>
+      </w:pPr>
+      <w:r>
+        <w:rPr>
+          <w:rFonts w:ascii="Consolas" w:hAnsi="Consolas" w:cs="Arial"/>
+          <w:lang w:val="en-GB"/>
+        </w:rPr>
+        <w:t>CPU(s):                8</w:t>
+      </w:r>
+    </w:p>
+    <w:p>
+      <w:pPr>
+        <w:rPr>
+          <w:rFonts w:ascii="Consolas" w:hAnsi="Consolas" w:cs="Arial"/>
+          <w:lang w:val="en-GB"/>
+        </w:rPr>
+      </w:pPr>
+      <w:r>
+        <w:rPr>
+          <w:rFonts w:ascii="Consolas" w:hAnsi="Consolas" w:cs="Arial"/>
+          <w:lang w:val="en-GB"/>
+        </w:rPr>
+        <w:t>On-line CPU(s) list:   0-7</w:t>
+      </w:r>
+    </w:p>
+    <w:p>
+      <w:pPr>
+        <w:rPr>
+          <w:rFonts w:ascii="Consolas" w:hAnsi="Consolas" w:cs="Arial"/>
+          <w:lang w:val="en-GB"/>
+        </w:rPr>
+      </w:pPr>
+      <w:r>
+        <w:rPr>
+          <w:rFonts w:ascii="Consolas" w:hAnsi="Consolas" w:cs="Arial"/>
+          <w:lang w:val="en-GB"/>
+        </w:rPr>
+        <w:t>Thread(s) par cœur : 2</w:t>
+      </w:r>
+    </w:p>
+    <w:p>
+      <w:pPr>
+        <w:rPr>
+          <w:rFonts w:ascii="Consolas" w:hAnsi="Consolas" w:cs="Arial"/>
+          <w:lang w:val="en-GB"/>
+        </w:rPr>
+      </w:pPr>
+      <w:r>
+        <w:rPr>
+          <w:rFonts w:ascii="Consolas" w:hAnsi="Consolas" w:cs="Arial"/>
+          <w:lang w:val="en-GB"/>
+        </w:rPr>
+        <w:t>Cœur(s) par socket : 4</w:t>
+      </w:r>
+    </w:p>
+    <w:p>
+      <w:pPr>
+        <w:rPr>
+          <w:rFonts w:ascii="Consolas" w:hAnsi="Consolas" w:cs="Arial"/>
+          <w:lang w:val="en-GB"/>
+        </w:rPr>
+      </w:pPr>
+      <w:r>
+        <w:rPr>
+          <w:rFonts w:ascii="Consolas" w:hAnsi="Consolas" w:cs="Arial"/>
+          <w:lang w:val="en-GB"/>
+        </w:rPr>
+        <w:t>Socket(s):             1</w:t>
+      </w:r>
+    </w:p>
+    <w:p>
+      <w:pPr>
+        <w:rPr>
+          <w:rFonts w:ascii="Consolas" w:hAnsi="Consolas" w:cs="Arial"/>
+        </w:rPr>
+      </w:pPr>
+      <w:r>
+        <w:rPr>
+          <w:rFonts w:ascii="Consolas" w:hAnsi="Consolas" w:cs="Arial"/>
+        </w:rPr>
+        <w:t>Nœud(s) NUMA :       1</w:t>
+      </w:r>
+    </w:p>
+    <w:p>
+      <w:pPr>
+        <w:rPr>
+          <w:rFonts w:ascii="Consolas" w:hAnsi="Consolas" w:cs="Arial"/>
+        </w:rPr>
+      </w:pPr>
+      <w:r>
+        <w:rPr>
+          <w:rFonts w:ascii="Consolas" w:hAnsi="Consolas" w:cs="Arial"/>
+        </w:rPr>
+        <w:t>Identifiant constructeur :GenuineIntel</w:t>
+      </w:r>
+    </w:p>
+    <w:p>
+      <w:pPr>
+        <w:rPr>
+          <w:rFonts w:ascii="Consolas" w:hAnsi="Consolas" w:cs="Arial"/>
+        </w:rPr>
+      </w:pPr>
+      <w:r>
+        <w:rPr>
+          <w:rFonts w:ascii="Consolas" w:hAnsi="Consolas" w:cs="Arial"/>
+        </w:rPr>
+        <w:t>Famille de processeur :6</w:t>
+      </w:r>
+    </w:p>
+    <w:p>
+      <w:pPr>
+        <w:rPr>
+          <w:rFonts w:ascii="Consolas" w:hAnsi="Consolas" w:cs="Arial"/>
+        </w:rPr>
+      </w:pPr>
+      <w:r>
+        <w:rPr>
+          <w:rFonts w:ascii="Consolas" w:hAnsi="Consolas" w:cs="Arial"/>
+        </w:rPr>
+        <w:t>Modèle :             60</w:t>
+      </w:r>
+    </w:p>
+    <w:p>
+      <w:pPr>
+        <w:rPr>
+          <w:rFonts w:ascii="Consolas" w:hAnsi="Consolas" w:cs="Arial"/>
+        </w:rPr>
+      </w:pPr>
+      <w:r>
+        <w:rPr>
+          <w:rFonts w:ascii="Consolas" w:hAnsi="Consolas" w:cs="Arial"/>
+        </w:rPr>
+        <w:t>Révision :           3</w:t>
+      </w:r>
+    </w:p>
+    <w:p>
+      <w:pPr>
+        <w:rPr>
+          <w:rFonts w:ascii="Consolas" w:hAnsi="Consolas" w:cs="Arial"/>
+        </w:rPr>
+      </w:pPr>
+      <w:r>
+        <w:rPr>
+          <w:rFonts w:ascii="Consolas" w:hAnsi="Consolas" w:cs="Arial"/>
+        </w:rPr>
+        <w:t>Vitesse du processeur en MHz :3940.734</w:t>
+      </w:r>
+    </w:p>
+    <w:p>
+      <w:pPr>
+        <w:rPr>
+          <w:rFonts w:ascii="Consolas" w:hAnsi="Consolas" w:cs="Arial"/>
+        </w:rPr>
+      </w:pPr>
+      <w:r>
+        <w:rPr>
+          <w:rFonts w:ascii="Consolas" w:hAnsi="Consolas" w:cs="Arial"/>
+        </w:rPr>
+        <w:t>BogoMIPS:              7183.11</w:t>
+      </w:r>
+    </w:p>
+    <w:p>
+      <w:pPr>
+        <w:rPr>
+          <w:rFonts w:ascii="Consolas" w:hAnsi="Consolas" w:cs="Arial"/>
+        </w:rPr>
+      </w:pPr>
+      <w:r>
+        <w:rPr>
+          <w:rFonts w:ascii="Consolas" w:hAnsi="Consolas" w:cs="Arial"/>
+        </w:rPr>
+        <w:t>Virtualisation :      VT-x</w:t>
+      </w:r>
+    </w:p>
+    <w:p>
+      <w:pPr>
+        <w:rPr>
+          <w:rFonts w:ascii="Consolas" w:hAnsi="Consolas" w:cs="Arial"/>
+        </w:rPr>
+      </w:pPr>
+      <w:r>
+        <w:rPr>
+          <w:rFonts w:ascii="Consolas" w:hAnsi="Consolas" w:cs="Arial"/>
+        </w:rPr>
+        <w:t>Cache L1d :           32K</w:t>
+      </w:r>
+    </w:p>
+    <w:p>
+      <w:pPr>
+        <w:rPr>
+          <w:rFonts w:ascii="Consolas" w:hAnsi="Consolas" w:cs="Arial"/>
+        </w:rPr>
+      </w:pPr>
+      <w:r>
+        <w:rPr>
+          <w:rFonts w:ascii="Consolas" w:hAnsi="Consolas" w:cs="Arial"/>
+        </w:rPr>
+        <w:t>Cache L1i :           32K</w:t>
+      </w:r>
+    </w:p>
+    <w:p>
+      <w:pPr>
+        <w:rPr>
+          <w:rFonts w:ascii="Consolas" w:hAnsi="Consolas" w:cs="Arial"/>
+        </w:rPr>
+      </w:pPr>
+      <w:r>
+        <w:rPr>
+          <w:rFonts w:ascii="Consolas" w:hAnsi="Consolas" w:cs="Arial"/>
+        </w:rPr>
+        <w:t>Cache L2 :            256K</w:t>
+      </w:r>
+    </w:p>
+    <w:p>
+      <w:pPr>
+        <w:rPr>
+          <w:rFonts w:ascii="Consolas" w:hAnsi="Consolas" w:cs="Arial"/>
+        </w:rPr>
+      </w:pPr>
+      <w:r>
+        <w:rPr>
+          <w:rFonts w:ascii="Consolas" w:hAnsi="Consolas" w:cs="Arial"/>
+        </w:rPr>
+        <w:t>Cache L3 :            8192K</w:t>
+      </w:r>
+    </w:p>
+    <w:p>
+      <w:pPr>
+        <w:rPr>
+          <w:rFonts w:ascii="Consolas" w:hAnsi="Consolas" w:cs="Arial"/>
+        </w:rPr>
+      </w:pPr>
+      <w:r>
+        <w:rPr>
+          <w:rFonts w:ascii="Consolas" w:hAnsi="Consolas" w:cs="Arial"/>
+        </w:rPr>
+        <w:t>NUMA node0 CPU(s):     0-7</w:t>
+      </w:r>
+    </w:p>
+    <w:p>
+      <w:pPr>
+        <w:jc w:val="both"/>
+        <w:rPr>
+          <w:rFonts w:ascii="Arial" w:hAnsi="Arial" w:cs="Arial"/>
+        </w:rPr>
+      </w:pPr>
+    </w:p>
+    <w:p>
+      <w:pPr>
+        <w:pStyle w:val="Titre1"/>
+      </w:pPr>
+      <w:r>
         <w:t>Question 2 :</w:t>
       </w:r>
     </w:p>
     <w:p>
       <w:pPr>
-        <w:rPr>
-          <w:rFonts w:ascii="Arial" w:hAnsi="Arial" w:cs="Arial"/>
-        </w:rPr>
-      </w:pPr>
-    </w:p>
-    <w:p>
-      <w:pPr>
+        <w:jc w:val="both"/>
+        <w:rPr>
+          <w:rFonts w:ascii="Arial" w:hAnsi="Arial" w:cs="Arial"/>
+        </w:rPr>
+      </w:pPr>
+    </w:p>
+    <w:p>
+      <w:pPr>
+        <w:jc w:val="both"/>
         <w:rPr>
           <w:rFonts w:ascii="Arial" w:hAnsi="Arial" w:cs="Arial"/>
         </w:rPr>
@@ -240,27 +573,29 @@
     </w:p>
     <w:p>
       <w:pPr>
-        <w:rPr>
-          <w:rFonts w:ascii="Arial" w:hAnsi="Arial" w:cs="Arial"/>
-        </w:rPr>
-      </w:pPr>
-      <w:r>
-        <w:rPr>
-          <w:rFonts w:ascii="Arial" w:hAnsi="Arial" w:cs="Arial"/>
-        </w:rPr>
-        <w:lastRenderedPageBreak/>
+        <w:jc w:val="both"/>
+        <w:rPr>
+          <w:rFonts w:ascii="Arial" w:hAnsi="Arial" w:cs="Arial"/>
+        </w:rPr>
+      </w:pPr>
+      <w:r>
+        <w:rPr>
+          <w:rFonts w:ascii="Arial" w:hAnsi="Arial" w:cs="Arial"/>
+        </w:rPr>
         <w:t>Pour le second graph nous pouvons voir la descente observée dans le graph 1 au début du graph puis une stabilisation autours de 50 secondes. On constate tout de même que certaines fois, le mot de passe est trouvé beaucoup plus rapidement (entre 5 et 20 secondes). Ceci est du au fait que le résultat n’est pas déterministe et que sur 5000 tests, nous avons eu parfois plus de chance (le bon thread prenant de l’avance sur les autres).</w:t>
       </w:r>
     </w:p>
     <w:p>
       <w:pPr>
-        <w:rPr>
-          <w:rFonts w:ascii="Arial" w:hAnsi="Arial" w:cs="Arial"/>
-        </w:rPr>
-      </w:pPr>
-    </w:p>
-    <w:p>
-      <w:pPr>
+        <w:jc w:val="both"/>
+        <w:rPr>
+          <w:rFonts w:ascii="Arial" w:hAnsi="Arial" w:cs="Arial"/>
+        </w:rPr>
+      </w:pPr>
+    </w:p>
+    <w:p>
+      <w:pPr>
+        <w:jc w:val="both"/>
         <w:rPr>
           <w:rFonts w:ascii="Arial" w:hAnsi="Arial" w:cs="Arial"/>
         </w:rPr>
@@ -286,21 +621,17 @@
     </w:p>
     <w:p>
       <w:pPr>
-        <w:rPr>
-          <w:rFonts w:ascii="Arial" w:hAnsi="Arial" w:cs="Arial"/>
-        </w:rPr>
-      </w:pPr>
-    </w:p>
-    <w:p>
-      <w:pPr>
-        <w:rPr>
-          <w:rFonts w:ascii="Arial" w:hAnsi="Arial" w:cs="Arial"/>
-        </w:rPr>
-      </w:pPr>
-      <w:r>
-        <w:rPr>
-          <w:rFonts w:ascii="Arial" w:hAnsi="Arial" w:cs="Arial"/>
-        </w:rPr>
+        <w:jc w:val="both"/>
+        <w:rPr>
+          <w:rFonts w:ascii="Arial" w:hAnsi="Arial" w:cs="Arial"/>
+        </w:rPr>
+      </w:pPr>
+    </w:p>
+    <w:p>
+      <w:pPr>
+        <w:pStyle w:val="Titre1"/>
+      </w:pPr>
+      <w:r>
         <w:t>Question 3 :</w:t>
       </w:r>
     </w:p>
@@ -311,16 +642,8 @@
         </w:rPr>
       </w:pPr>
     </w:p>
-    <w:p>
-      <w:pPr>
-        <w:rPr>
-          <w:rFonts w:ascii="Arial" w:hAnsi="Arial" w:cs="Arial"/>
-        </w:rPr>
-      </w:pPr>
-      <w:bookmarkStart w:id="0" w:name="_GoBack"/>
-      <w:bookmarkEnd w:id="0"/>
-    </w:p>
     <w:sectPr>
+      <w:headerReference w:type="default" r:id="rId9"/>
       <w:pgSz w:w="11900" w:h="16840"/>
       <w:pgMar w:top="1417" w:right="1417" w:bottom="1417" w:left="1417" w:header="708" w:footer="708" w:gutter="0"/>
       <w:cols w:space="708"/>
@@ -328,6 +651,69 @@
     </w:sectPr>
   </w:body>
 </w:document>
+</file>
+
+<file path=word/endnotes.xml><?xml version="1.0" encoding="utf-8"?>
+<w:endnotes xmlns:wpc="http://schemas.microsoft.com/office/word/2010/wordprocessingCanvas" xmlns:mc="http://schemas.openxmlformats.org/markup-compatibility/2006" xmlns:o="urn:schemas-microsoft-com:office:office" xmlns:r="http://schemas.openxmlformats.org/officeDocument/2006/relationships" xmlns:m="http://schemas.openxmlformats.org/officeDocument/2006/math" xmlns:v="urn:schemas-microsoft-com:vml" xmlns:wp14="http://schemas.microsoft.com/office/word/2010/wordprocessingDrawing" xmlns:wp="http://schemas.openxmlformats.org/drawingml/2006/wordprocessingDrawing" xmlns:w10="urn:schemas-microsoft-com:office:word" xmlns:w="http://schemas.openxmlformats.org/wordprocessingml/2006/main" xmlns:w14="http://schemas.microsoft.com/office/word/2010/wordml" xmlns:w15="http://schemas.microsoft.com/office/word/2012/wordml" xmlns:wpg="http://schemas.microsoft.com/office/word/2010/wordprocessingGroup" xmlns:wpi="http://schemas.microsoft.com/office/word/2010/wordprocessingInk" xmlns:wne="http://schemas.microsoft.com/office/word/2006/wordml" xmlns:wps="http://schemas.microsoft.com/office/word/2010/wordprocessingShape" mc:Ignorable="w14 w15 wp14">
+  <w:endnote w:type="separator" w:id="-1">
+    <w:p>
+      <w:r>
+        <w:separator/>
+      </w:r>
+    </w:p>
+  </w:endnote>
+  <w:endnote w:type="continuationSeparator" w:id="0">
+    <w:p>
+      <w:r>
+        <w:continuationSeparator/>
+      </w:r>
+    </w:p>
+  </w:endnote>
+</w:endnotes>
+</file>
+
+<file path=word/footnotes.xml><?xml version="1.0" encoding="utf-8"?>
+<w:footnotes xmlns:wpc="http://schemas.microsoft.com/office/word/2010/wordprocessingCanvas" xmlns:mc="http://schemas.openxmlformats.org/markup-compatibility/2006" xmlns:o="urn:schemas-microsoft-com:office:office" xmlns:r="http://schemas.openxmlformats.org/officeDocument/2006/relationships" xmlns:m="http://schemas.openxmlformats.org/officeDocument/2006/math" xmlns:v="urn:schemas-microsoft-com:vml" xmlns:wp14="http://schemas.microsoft.com/office/word/2010/wordprocessingDrawing" xmlns:wp="http://schemas.openxmlformats.org/drawingml/2006/wordprocessingDrawing" xmlns:w10="urn:schemas-microsoft-com:office:word" xmlns:w="http://schemas.openxmlformats.org/wordprocessingml/2006/main" xmlns:w14="http://schemas.microsoft.com/office/word/2010/wordml" xmlns:w15="http://schemas.microsoft.com/office/word/2012/wordml" xmlns:wpg="http://schemas.microsoft.com/office/word/2010/wordprocessingGroup" xmlns:wpi="http://schemas.microsoft.com/office/word/2010/wordprocessingInk" xmlns:wne="http://schemas.microsoft.com/office/word/2006/wordml" xmlns:wps="http://schemas.microsoft.com/office/word/2010/wordprocessingShape" mc:Ignorable="w14 w15 wp14">
+  <w:footnote w:type="separator" w:id="-1">
+    <w:p>
+      <w:r>
+        <w:separator/>
+      </w:r>
+    </w:p>
+  </w:footnote>
+  <w:footnote w:type="continuationSeparator" w:id="0">
+    <w:p>
+      <w:r>
+        <w:continuationSeparator/>
+      </w:r>
+    </w:p>
+  </w:footnote>
+</w:footnotes>
+</file>
+
+<file path=word/header1.xml><?xml version="1.0" encoding="utf-8"?>
+<w:hdr xmlns:wpc="http://schemas.microsoft.com/office/word/2010/wordprocessingCanvas" xmlns:mc="http://schemas.openxmlformats.org/markup-compatibility/2006" xmlns:o="urn:schemas-microsoft-com:office:office" xmlns:r="http://schemas.openxmlformats.org/officeDocument/2006/relationships" xmlns:m="http://schemas.openxmlformats.org/officeDocument/2006/math" xmlns:v="urn:schemas-microsoft-com:vml" xmlns:wp14="http://schemas.microsoft.com/office/word/2010/wordprocessingDrawing" xmlns:wp="http://schemas.openxmlformats.org/drawingml/2006/wordprocessingDrawing" xmlns:w10="urn:schemas-microsoft-com:office:word" xmlns:w="http://schemas.openxmlformats.org/wordprocessingml/2006/main" xmlns:w14="http://schemas.microsoft.com/office/word/2010/wordml" xmlns:w15="http://schemas.microsoft.com/office/word/2012/wordml" xmlns:wpg="http://schemas.microsoft.com/office/word/2010/wordprocessingGroup" xmlns:wpi="http://schemas.microsoft.com/office/word/2010/wordprocessingInk" xmlns:wne="http://schemas.microsoft.com/office/word/2006/wordml" xmlns:wps="http://schemas.microsoft.com/office/word/2010/wordprocessingShape" mc:Ignorable="w14 w15 wp14">
+  <w:p>
+    <w:pPr>
+      <w:pStyle w:val="En-tte"/>
+    </w:pPr>
+    <w:r>
+      <w:t>Steven Liatti</w:t>
+    </w:r>
+    <w:r>
+      <w:ptab w:relativeTo="margin" w:alignment="center" w:leader="none"/>
+    </w:r>
+    <w:r>
+      <w:t>Orphée Antoniadis</w:t>
+    </w:r>
+    <w:r>
+      <w:ptab w:relativeTo="margin" w:alignment="right" w:leader="none"/>
+    </w:r>
+    <w:r>
+      <w:t>Ludovic Gindre</w:t>
+    </w:r>
+  </w:p>
+</w:hdr>
 </file>
 
 <file path=word/styles.xml><?xml version="1.0" encoding="utf-8"?>
@@ -343,7 +729,7 @@
     </w:rPrDefault>
     <w:pPrDefault/>
   </w:docDefaults>
-  <w:latentStyles w:defLockedState="0" w:defUIPriority="99" w:defSemiHidden="0" w:defUnhideWhenUsed="0" w:defQFormat="0" w:count="380">
+  <w:latentStyles w:defLockedState="0" w:defUIPriority="99" w:defSemiHidden="0" w:defUnhideWhenUsed="0" w:defQFormat="0" w:count="371">
     <w:lsdException w:name="Normal" w:uiPriority="0" w:qFormat="1"/>
     <w:lsdException w:name="heading 1" w:uiPriority="9" w:qFormat="1"/>
     <w:lsdException w:name="heading 2" w:semiHidden="1" w:uiPriority="9" w:unhideWhenUsed="1" w:qFormat="1"/>
@@ -500,15 +886,6 @@
     <w:lsdException w:name="Balloon Text" w:semiHidden="1" w:unhideWhenUsed="1"/>
     <w:lsdException w:name="Table Grid" w:uiPriority="39"/>
     <w:lsdException w:name="Table Theme" w:semiHidden="1" w:unhideWhenUsed="1"/>
-    <w:lsdException w:name="Note Level 1" w:semiHidden="1" w:unhideWhenUsed="1"/>
-    <w:lsdException w:name="Note Level 2" w:semiHidden="1" w:unhideWhenUsed="1"/>
-    <w:lsdException w:name="Note Level 3" w:semiHidden="1" w:unhideWhenUsed="1"/>
-    <w:lsdException w:name="Note Level 4" w:semiHidden="1" w:unhideWhenUsed="1"/>
-    <w:lsdException w:name="Note Level 5" w:semiHidden="1" w:unhideWhenUsed="1"/>
-    <w:lsdException w:name="Note Level 6" w:semiHidden="1" w:unhideWhenUsed="1"/>
-    <w:lsdException w:name="Note Level 7" w:semiHidden="1" w:unhideWhenUsed="1"/>
-    <w:lsdException w:name="Note Level 8" w:semiHidden="1" w:unhideWhenUsed="1"/>
-    <w:lsdException w:name="Note Level 9" w:semiHidden="1" w:unhideWhenUsed="1"/>
     <w:lsdException w:name="Placeholder Text" w:semiHidden="1"/>
     <w:lsdException w:name="No Spacing" w:uiPriority="1" w:qFormat="1"/>
     <w:lsdException w:name="Light Shading" w:uiPriority="60"/>
@@ -729,6 +1106,27 @@
     <w:name w:val="Normal"/>
     <w:qFormat/>
   </w:style>
+  <w:style w:type="paragraph" w:styleId="Titre1">
+    <w:name w:val="heading 1"/>
+    <w:basedOn w:val="Normal"/>
+    <w:next w:val="Normal"/>
+    <w:link w:val="Titre1Car"/>
+    <w:uiPriority w:val="9"/>
+    <w:qFormat/>
+    <w:rsid w:val="00EC5590"/>
+    <w:pPr>
+      <w:keepNext/>
+      <w:keepLines/>
+      <w:spacing w:before="240"/>
+      <w:outlineLvl w:val="0"/>
+    </w:pPr>
+    <w:rPr>
+      <w:rFonts w:asciiTheme="majorHAnsi" w:eastAsiaTheme="majorEastAsia" w:hAnsiTheme="majorHAnsi" w:cstheme="majorBidi"/>
+      <w:color w:val="2E74B5" w:themeColor="accent1" w:themeShade="BF"/>
+      <w:sz w:val="32"/>
+      <w:szCs w:val="32"/>
+    </w:rPr>
+  </w:style>
   <w:style w:type="character" w:default="1" w:styleId="Policepardfaut">
     <w:name w:val="Default Paragraph Font"/>
     <w:uiPriority w:val="1"/>
@@ -755,6 +1153,94 @@
     <w:uiPriority w:val="99"/>
     <w:semiHidden/>
     <w:unhideWhenUsed/>
+  </w:style>
+  <w:style w:type="paragraph" w:styleId="En-tte">
+    <w:name w:val="header"/>
+    <w:basedOn w:val="Normal"/>
+    <w:link w:val="En-tteCar"/>
+    <w:uiPriority w:val="99"/>
+    <w:unhideWhenUsed/>
+    <w:rsid w:val="00EC5590"/>
+    <w:pPr>
+      <w:tabs>
+        <w:tab w:val="center" w:pos="4536"/>
+        <w:tab w:val="right" w:pos="9072"/>
+      </w:tabs>
+    </w:pPr>
+  </w:style>
+  <w:style w:type="character" w:customStyle="1" w:styleId="En-tteCar">
+    <w:name w:val="En-tête Car"/>
+    <w:basedOn w:val="Policepardfaut"/>
+    <w:link w:val="En-tte"/>
+    <w:uiPriority w:val="99"/>
+    <w:rsid w:val="00EC5590"/>
+  </w:style>
+  <w:style w:type="paragraph" w:styleId="Pieddepage">
+    <w:name w:val="footer"/>
+    <w:basedOn w:val="Normal"/>
+    <w:link w:val="PieddepageCar"/>
+    <w:uiPriority w:val="99"/>
+    <w:unhideWhenUsed/>
+    <w:rsid w:val="00EC5590"/>
+    <w:pPr>
+      <w:tabs>
+        <w:tab w:val="center" w:pos="4536"/>
+        <w:tab w:val="right" w:pos="9072"/>
+      </w:tabs>
+    </w:pPr>
+  </w:style>
+  <w:style w:type="character" w:customStyle="1" w:styleId="PieddepageCar">
+    <w:name w:val="Pied de page Car"/>
+    <w:basedOn w:val="Policepardfaut"/>
+    <w:link w:val="Pieddepage"/>
+    <w:uiPriority w:val="99"/>
+    <w:rsid w:val="00EC5590"/>
+  </w:style>
+  <w:style w:type="paragraph" w:styleId="Titre">
+    <w:name w:val="Title"/>
+    <w:basedOn w:val="Normal"/>
+    <w:next w:val="Normal"/>
+    <w:link w:val="TitreCar"/>
+    <w:uiPriority w:val="10"/>
+    <w:qFormat/>
+    <w:rsid w:val="00EC5590"/>
+    <w:pPr>
+      <w:contextualSpacing/>
+    </w:pPr>
+    <w:rPr>
+      <w:rFonts w:asciiTheme="majorHAnsi" w:eastAsiaTheme="majorEastAsia" w:hAnsiTheme="majorHAnsi" w:cstheme="majorBidi"/>
+      <w:spacing w:val="-10"/>
+      <w:kern w:val="28"/>
+      <w:sz w:val="56"/>
+      <w:szCs w:val="56"/>
+    </w:rPr>
+  </w:style>
+  <w:style w:type="character" w:customStyle="1" w:styleId="TitreCar">
+    <w:name w:val="Titre Car"/>
+    <w:basedOn w:val="Policepardfaut"/>
+    <w:link w:val="Titre"/>
+    <w:uiPriority w:val="10"/>
+    <w:rsid w:val="00EC5590"/>
+    <w:rPr>
+      <w:rFonts w:asciiTheme="majorHAnsi" w:eastAsiaTheme="majorEastAsia" w:hAnsiTheme="majorHAnsi" w:cstheme="majorBidi"/>
+      <w:spacing w:val="-10"/>
+      <w:kern w:val="28"/>
+      <w:sz w:val="56"/>
+      <w:szCs w:val="56"/>
+    </w:rPr>
+  </w:style>
+  <w:style w:type="character" w:customStyle="1" w:styleId="Titre1Car">
+    <w:name w:val="Titre 1 Car"/>
+    <w:basedOn w:val="Policepardfaut"/>
+    <w:link w:val="Titre1"/>
+    <w:uiPriority w:val="9"/>
+    <w:rsid w:val="00EC5590"/>
+    <w:rPr>
+      <w:rFonts w:asciiTheme="majorHAnsi" w:eastAsiaTheme="majorEastAsia" w:hAnsiTheme="majorHAnsi" w:cstheme="majorBidi"/>
+      <w:color w:val="2E74B5" w:themeColor="accent1" w:themeShade="BF"/>
+      <w:sz w:val="32"/>
+      <w:szCs w:val="32"/>
+    </w:rPr>
   </w:style>
 </w:styles>
 </file>
@@ -1018,4 +1504,16 @@
     </a:ext>
   </a:extLst>
 </a:theme>
+</file>
+
+<file path=customXml/item1.xml><?xml version="1.0" encoding="utf-8"?>
+<b:Sources xmlns:b="http://schemas.openxmlformats.org/officeDocument/2006/bibliography" xmlns="http://schemas.openxmlformats.org/officeDocument/2006/bibliography" SelectedStyle="\APASixthEditionOfficeOnline.xsl" StyleName="APA" Version="6"/>
+</file>
+
+<file path=customXml/itemProps1.xml><?xml version="1.0" encoding="utf-8"?>
+<ds:datastoreItem xmlns:ds="http://schemas.openxmlformats.org/officeDocument/2006/customXml" ds:itemID="{64570A63-F302-4CB6-AE68-4F30DEB20D98}">
+  <ds:schemaRefs>
+    <ds:schemaRef ds:uri="http://schemas.openxmlformats.org/officeDocument/2006/bibliography"/>
+  </ds:schemaRefs>
+</ds:datastoreItem>
 </file>
</xml_diff>

<commit_message>
Fini git status ! Vraiment cette fois
</commit_message>
<xml_diff>
--- a/src/reponses.docx
+++ b/src/reponses.docx
@@ -7,14 +7,17 @@
         <w:pStyle w:val="Titre"/>
         <w:jc w:val="center"/>
       </w:pPr>
-      <w:r>
-        <w:t>Password Cracker</w:t>
+      <w:proofErr w:type="spellStart"/>
+      <w:r>
+        <w:t>Password</w:t>
+      </w:r>
+      <w:proofErr w:type="spellEnd"/>
+      <w:r>
+        <w:t xml:space="preserve"> Cracker</w:t>
       </w:r>
       <w:r>
         <w:t xml:space="preserve"> – Groupe 10</w:t>
       </w:r>
-      <w:bookmarkStart w:id="0" w:name="_GoBack"/>
-      <w:bookmarkEnd w:id="0"/>
     </w:p>
     <w:p>
       <w:pPr>
@@ -173,7 +176,24 @@
         <w:rPr>
           <w:rFonts w:ascii="Arial" w:hAnsi="Arial" w:cs="Arial"/>
         </w:rPr>
-        <w:t xml:space="preserve">Nous avons ici 2 graphs, le premier montre l’évolution du temps pour trouver le même mot de passe (ici crypt) de 1 à 8 threads. Le deuxième </w:t>
+        <w:t xml:space="preserve">Nous avons ici 2 graphs, le premier montre l’évolution du temps pour trouver le même mot de passe (ici </w:t>
+      </w:r>
+      <w:bookmarkStart w:id="0" w:name="_GoBack"/>
+      <w:proofErr w:type="spellStart"/>
+      <w:r>
+        <w:rPr>
+          <w:rFonts w:ascii="Arial" w:hAnsi="Arial" w:cs="Arial"/>
+          <w:i/>
+        </w:rPr>
+        <w:t>crypt</w:t>
+      </w:r>
+      <w:bookmarkEnd w:id="0"/>
+      <w:proofErr w:type="spellEnd"/>
+      <w:r>
+        <w:rPr>
+          <w:rFonts w:ascii="Arial" w:hAnsi="Arial" w:cs="Arial"/>
+        </w:rPr>
+        <w:t xml:space="preserve">) de 1 à 8 threads. Le deuxième </w:t>
       </w:r>
       <w:r>
         <w:rPr>
@@ -222,11 +242,19 @@
         </w:rPr>
         <w:t xml:space="preserve">donne </w:t>
       </w:r>
-      <w:r>
-        <w:rPr>
-          <w:rFonts w:ascii="Consolas" w:hAnsi="Consolas" w:cs="Arial"/>
-        </w:rPr>
-        <w:t xml:space="preserve">lscpu </w:t>
+      <w:proofErr w:type="spellStart"/>
+      <w:r>
+        <w:rPr>
+          <w:rFonts w:ascii="Consolas" w:hAnsi="Consolas" w:cs="Arial"/>
+        </w:rPr>
+        <w:t>lscpu</w:t>
+      </w:r>
+      <w:proofErr w:type="spellEnd"/>
+      <w:r>
+        <w:rPr>
+          <w:rFonts w:ascii="Consolas" w:hAnsi="Consolas" w:cs="Arial"/>
+        </w:rPr>
+        <w:t xml:space="preserve"> </w:t>
       </w:r>
       <w:r>
         <w:rPr>
@@ -265,7 +293,21 @@
         <w:rPr>
           <w:rFonts w:ascii="Consolas" w:hAnsi="Consolas" w:cs="Arial"/>
         </w:rPr>
-        <w:t>Mode(s) opératoire(s) des processeurs :32-bit, 64-bit</w:t>
+        <w:t>Mode(s) opératoire(s) des processeurs </w:t>
+      </w:r>
+      <w:proofErr w:type="gramStart"/>
+      <w:r>
+        <w:rPr>
+          <w:rFonts w:ascii="Consolas" w:hAnsi="Consolas" w:cs="Arial"/>
+        </w:rPr>
+        <w:t>:32</w:t>
+      </w:r>
+      <w:proofErr w:type="gramEnd"/>
+      <w:r>
+        <w:rPr>
+          <w:rFonts w:ascii="Consolas" w:hAnsi="Consolas" w:cs="Arial"/>
+        </w:rPr>
+        <w:t>-bit, 64-bit</w:t>
       </w:r>
     </w:p>
     <w:p>
@@ -325,22 +367,72 @@
           <w:rFonts w:ascii="Consolas" w:hAnsi="Consolas" w:cs="Arial"/>
           <w:lang w:val="en-GB"/>
         </w:rPr>
-        <w:t>Thread(s) par cœur : 2</w:t>
-      </w:r>
-    </w:p>
-    <w:p>
-      <w:pPr>
-        <w:rPr>
-          <w:rFonts w:ascii="Consolas" w:hAnsi="Consolas" w:cs="Arial"/>
-          <w:lang w:val="en-GB"/>
-        </w:rPr>
-      </w:pPr>
-      <w:r>
-        <w:rPr>
-          <w:rFonts w:ascii="Consolas" w:hAnsi="Consolas" w:cs="Arial"/>
-          <w:lang w:val="en-GB"/>
-        </w:rPr>
-        <w:t>Cœur(s) par socket : 4</w:t>
+        <w:t xml:space="preserve">Thread(s) par </w:t>
+      </w:r>
+      <w:proofErr w:type="spellStart"/>
+      <w:proofErr w:type="gramStart"/>
+      <w:r>
+        <w:rPr>
+          <w:rFonts w:ascii="Consolas" w:hAnsi="Consolas" w:cs="Arial"/>
+          <w:lang w:val="en-GB"/>
+        </w:rPr>
+        <w:t>cœur</w:t>
+      </w:r>
+      <w:proofErr w:type="spellEnd"/>
+      <w:r>
+        <w:rPr>
+          <w:rFonts w:ascii="Consolas" w:hAnsi="Consolas" w:cs="Arial"/>
+          <w:lang w:val="en-GB"/>
+        </w:rPr>
+        <w:t> :</w:t>
+      </w:r>
+      <w:proofErr w:type="gramEnd"/>
+      <w:r>
+        <w:rPr>
+          <w:rFonts w:ascii="Consolas" w:hAnsi="Consolas" w:cs="Arial"/>
+          <w:lang w:val="en-GB"/>
+        </w:rPr>
+        <w:t xml:space="preserve"> 2</w:t>
+      </w:r>
+    </w:p>
+    <w:p>
+      <w:pPr>
+        <w:rPr>
+          <w:rFonts w:ascii="Consolas" w:hAnsi="Consolas" w:cs="Arial"/>
+          <w:lang w:val="en-GB"/>
+        </w:rPr>
+      </w:pPr>
+      <w:proofErr w:type="spellStart"/>
+      <w:r>
+        <w:rPr>
+          <w:rFonts w:ascii="Consolas" w:hAnsi="Consolas" w:cs="Arial"/>
+          <w:lang w:val="en-GB"/>
+        </w:rPr>
+        <w:t>Cœur</w:t>
+      </w:r>
+      <w:proofErr w:type="spellEnd"/>
+      <w:r>
+        <w:rPr>
+          <w:rFonts w:ascii="Consolas" w:hAnsi="Consolas" w:cs="Arial"/>
+          <w:lang w:val="en-GB"/>
+        </w:rPr>
+        <w:t xml:space="preserve">(s) par </w:t>
+      </w:r>
+      <w:proofErr w:type="gramStart"/>
+      <w:r>
+        <w:rPr>
+          <w:rFonts w:ascii="Consolas" w:hAnsi="Consolas" w:cs="Arial"/>
+          <w:lang w:val="en-GB"/>
+        </w:rPr>
+        <w:t>socket :</w:t>
+      </w:r>
+      <w:proofErr w:type="gramEnd"/>
+      <w:r>
+        <w:rPr>
+          <w:rFonts w:ascii="Consolas" w:hAnsi="Consolas" w:cs="Arial"/>
+          <w:lang w:val="en-GB"/>
+        </w:rPr>
+        <w:t xml:space="preserve"> 4</w:t>
       </w:r>
     </w:p>
     <w:p>
@@ -381,21 +473,45 @@
         <w:rPr>
           <w:rFonts w:ascii="Consolas" w:hAnsi="Consolas" w:cs="Arial"/>
         </w:rPr>
-        <w:t>Identifiant constructeur :GenuineIntel</w:t>
-      </w:r>
-    </w:p>
-    <w:p>
-      <w:pPr>
-        <w:rPr>
-          <w:rFonts w:ascii="Consolas" w:hAnsi="Consolas" w:cs="Arial"/>
-        </w:rPr>
-      </w:pPr>
-      <w:r>
-        <w:rPr>
-          <w:rFonts w:ascii="Consolas" w:hAnsi="Consolas" w:cs="Arial"/>
-        </w:rPr>
-        <w:t>Famille de processeur :6</w:t>
-      </w:r>
+        <w:t>Identifiant constructeur </w:t>
+      </w:r>
+      <w:proofErr w:type="gramStart"/>
+      <w:r>
+        <w:rPr>
+          <w:rFonts w:ascii="Consolas" w:hAnsi="Consolas" w:cs="Arial"/>
+        </w:rPr>
+        <w:t>:</w:t>
+      </w:r>
+      <w:proofErr w:type="spellStart"/>
+      <w:r>
+        <w:rPr>
+          <w:rFonts w:ascii="Consolas" w:hAnsi="Consolas" w:cs="Arial"/>
+        </w:rPr>
+        <w:t>GenuineIntel</w:t>
+      </w:r>
+      <w:proofErr w:type="spellEnd"/>
+      <w:proofErr w:type="gramEnd"/>
+    </w:p>
+    <w:p>
+      <w:pPr>
+        <w:rPr>
+          <w:rFonts w:ascii="Consolas" w:hAnsi="Consolas" w:cs="Arial"/>
+        </w:rPr>
+      </w:pPr>
+      <w:r>
+        <w:rPr>
+          <w:rFonts w:ascii="Consolas" w:hAnsi="Consolas" w:cs="Arial"/>
+        </w:rPr>
+        <w:t>Famille de processeur </w:t>
+      </w:r>
+      <w:proofErr w:type="gramStart"/>
+      <w:r>
+        <w:rPr>
+          <w:rFonts w:ascii="Consolas" w:hAnsi="Consolas" w:cs="Arial"/>
+        </w:rPr>
+        <w:t>:6</w:t>
+      </w:r>
+      <w:proofErr w:type="gramEnd"/>
     </w:p>
     <w:p>
       <w:pPr>
@@ -433,70 +549,138 @@
         <w:rPr>
           <w:rFonts w:ascii="Consolas" w:hAnsi="Consolas" w:cs="Arial"/>
         </w:rPr>
-        <w:t>Vitesse du processeur en MHz :3940.734</w:t>
-      </w:r>
-    </w:p>
-    <w:p>
-      <w:pPr>
-        <w:rPr>
-          <w:rFonts w:ascii="Consolas" w:hAnsi="Consolas" w:cs="Arial"/>
-        </w:rPr>
-      </w:pPr>
-      <w:r>
-        <w:rPr>
-          <w:rFonts w:ascii="Consolas" w:hAnsi="Consolas" w:cs="Arial"/>
-        </w:rPr>
-        <w:t>BogoMIPS:              7183.11</w:t>
-      </w:r>
-    </w:p>
-    <w:p>
-      <w:pPr>
-        <w:rPr>
-          <w:rFonts w:ascii="Consolas" w:hAnsi="Consolas" w:cs="Arial"/>
-        </w:rPr>
-      </w:pPr>
-      <w:r>
-        <w:rPr>
-          <w:rFonts w:ascii="Consolas" w:hAnsi="Consolas" w:cs="Arial"/>
-        </w:rPr>
-        <w:t>Virtualisation :      VT-x</w:t>
-      </w:r>
-    </w:p>
-    <w:p>
-      <w:pPr>
-        <w:rPr>
-          <w:rFonts w:ascii="Consolas" w:hAnsi="Consolas" w:cs="Arial"/>
-        </w:rPr>
-      </w:pPr>
-      <w:r>
-        <w:rPr>
-          <w:rFonts w:ascii="Consolas" w:hAnsi="Consolas" w:cs="Arial"/>
-        </w:rPr>
-        <w:t>Cache L1d :           32K</w:t>
-      </w:r>
-    </w:p>
-    <w:p>
-      <w:pPr>
-        <w:rPr>
-          <w:rFonts w:ascii="Consolas" w:hAnsi="Consolas" w:cs="Arial"/>
-        </w:rPr>
-      </w:pPr>
-      <w:r>
-        <w:rPr>
-          <w:rFonts w:ascii="Consolas" w:hAnsi="Consolas" w:cs="Arial"/>
-        </w:rPr>
-        <w:t>Cache L1i :           32K</w:t>
-      </w:r>
-    </w:p>
-    <w:p>
-      <w:pPr>
-        <w:rPr>
-          <w:rFonts w:ascii="Consolas" w:hAnsi="Consolas" w:cs="Arial"/>
-        </w:rPr>
-      </w:pPr>
-      <w:r>
-        <w:rPr>
-          <w:rFonts w:ascii="Consolas" w:hAnsi="Consolas" w:cs="Arial"/>
+        <w:t>Vitesse du processeur en MHz </w:t>
+      </w:r>
+      <w:proofErr w:type="gramStart"/>
+      <w:r>
+        <w:rPr>
+          <w:rFonts w:ascii="Consolas" w:hAnsi="Consolas" w:cs="Arial"/>
+        </w:rPr>
+        <w:t>:3940.734</w:t>
+      </w:r>
+      <w:proofErr w:type="gramEnd"/>
+    </w:p>
+    <w:p>
+      <w:pPr>
+        <w:rPr>
+          <w:rFonts w:ascii="Consolas" w:hAnsi="Consolas" w:cs="Arial"/>
+          <w:lang w:val="en-GB"/>
+        </w:rPr>
+      </w:pPr>
+      <w:proofErr w:type="spellStart"/>
+      <w:r>
+        <w:rPr>
+          <w:rFonts w:ascii="Consolas" w:hAnsi="Consolas" w:cs="Arial"/>
+          <w:lang w:val="en-GB"/>
+        </w:rPr>
+        <w:t>BogoMIPS</w:t>
+      </w:r>
+      <w:proofErr w:type="spellEnd"/>
+      <w:r>
+        <w:rPr>
+          <w:rFonts w:ascii="Consolas" w:hAnsi="Consolas" w:cs="Arial"/>
+          <w:lang w:val="en-GB"/>
+        </w:rPr>
+        <w:t>:              7183.11</w:t>
+      </w:r>
+    </w:p>
+    <w:p>
+      <w:pPr>
+        <w:rPr>
+          <w:rFonts w:ascii="Consolas" w:hAnsi="Consolas" w:cs="Arial"/>
+          <w:lang w:val="en-GB"/>
+        </w:rPr>
+      </w:pPr>
+      <w:proofErr w:type="gramStart"/>
+      <w:r>
+        <w:rPr>
+          <w:rFonts w:ascii="Consolas" w:hAnsi="Consolas" w:cs="Arial"/>
+          <w:lang w:val="en-GB"/>
+        </w:rPr>
+        <w:t>Virtualisation :</w:t>
+      </w:r>
+      <w:proofErr w:type="gramEnd"/>
+      <w:r>
+        <w:rPr>
+          <w:rFonts w:ascii="Consolas" w:hAnsi="Consolas" w:cs="Arial"/>
+          <w:lang w:val="en-GB"/>
+        </w:rPr>
+        <w:t xml:space="preserve">      VT-x</w:t>
+      </w:r>
+    </w:p>
+    <w:p>
+      <w:pPr>
+        <w:rPr>
+          <w:rFonts w:ascii="Consolas" w:hAnsi="Consolas" w:cs="Arial"/>
+          <w:lang w:val="en-GB"/>
+        </w:rPr>
+      </w:pPr>
+      <w:r>
+        <w:rPr>
+          <w:rFonts w:ascii="Consolas" w:hAnsi="Consolas" w:cs="Arial"/>
+          <w:lang w:val="en-GB"/>
+        </w:rPr>
+        <w:t xml:space="preserve">Cache </w:t>
+      </w:r>
+      <w:proofErr w:type="gramStart"/>
+      <w:r>
+        <w:rPr>
+          <w:rFonts w:ascii="Consolas" w:hAnsi="Consolas" w:cs="Arial"/>
+          <w:lang w:val="en-GB"/>
+        </w:rPr>
+        <w:t>L1d :</w:t>
+      </w:r>
+      <w:proofErr w:type="gramEnd"/>
+      <w:r>
+        <w:rPr>
+          <w:rFonts w:ascii="Consolas" w:hAnsi="Consolas" w:cs="Arial"/>
+          <w:lang w:val="en-GB"/>
+        </w:rPr>
+        <w:t xml:space="preserve">           32K</w:t>
+      </w:r>
+    </w:p>
+    <w:p>
+      <w:pPr>
+        <w:rPr>
+          <w:rFonts w:ascii="Consolas" w:hAnsi="Consolas" w:cs="Arial"/>
+          <w:lang w:val="en-GB"/>
+        </w:rPr>
+      </w:pPr>
+      <w:r>
+        <w:rPr>
+          <w:rFonts w:ascii="Consolas" w:hAnsi="Consolas" w:cs="Arial"/>
+          <w:lang w:val="en-GB"/>
+        </w:rPr>
+        <w:t xml:space="preserve">Cache </w:t>
+      </w:r>
+      <w:proofErr w:type="gramStart"/>
+      <w:r>
+        <w:rPr>
+          <w:rFonts w:ascii="Consolas" w:hAnsi="Consolas" w:cs="Arial"/>
+          <w:lang w:val="en-GB"/>
+        </w:rPr>
+        <w:t>L1i :</w:t>
+      </w:r>
+      <w:proofErr w:type="gramEnd"/>
+      <w:r>
+        <w:rPr>
+          <w:rFonts w:ascii="Consolas" w:hAnsi="Consolas" w:cs="Arial"/>
+          <w:lang w:val="en-GB"/>
+        </w:rPr>
+        <w:t xml:space="preserve">           32K</w:t>
+      </w:r>
+    </w:p>
+    <w:p>
+      <w:pPr>
+        <w:rPr>
+          <w:rFonts w:ascii="Consolas" w:hAnsi="Consolas" w:cs="Arial"/>
+          <w:lang w:val="de-CH"/>
+        </w:rPr>
+      </w:pPr>
+      <w:r>
+        <w:rPr>
+          <w:rFonts w:ascii="Consolas" w:hAnsi="Consolas" w:cs="Arial"/>
+          <w:lang w:val="de-CH"/>
         </w:rPr>
         <w:t>Cache L2 :            256K</w:t>
       </w:r>
@@ -505,11 +689,13 @@
       <w:pPr>
         <w:rPr>
           <w:rFonts w:ascii="Consolas" w:hAnsi="Consolas" w:cs="Arial"/>
-        </w:rPr>
-      </w:pPr>
-      <w:r>
-        <w:rPr>
-          <w:rFonts w:ascii="Consolas" w:hAnsi="Consolas" w:cs="Arial"/>
+          <w:lang w:val="de-CH"/>
+        </w:rPr>
+      </w:pPr>
+      <w:r>
+        <w:rPr>
+          <w:rFonts w:ascii="Consolas" w:hAnsi="Consolas" w:cs="Arial"/>
+          <w:lang w:val="de-CH"/>
         </w:rPr>
         <w:t>Cache L3 :            8192K</w:t>
       </w:r>
@@ -582,7 +768,21 @@
         <w:rPr>
           <w:rFonts w:ascii="Arial" w:hAnsi="Arial" w:cs="Arial"/>
         </w:rPr>
-        <w:t>Pour le second graph nous pouvons voir la descente observée dans le graph 1 au début du graph puis une stabilisation autours de 50 secondes. On constate tout de même que certaines fois, le mot de passe est trouvé beaucoup plus rapidement (entre 5 et 20 secondes). Ceci est du au fait que le résultat n’est pas déterministe et que sur 5000 tests, nous avons eu parfois plus de chance (le bon thread prenant de l’avance sur les autres).</w:t>
+        <w:t xml:space="preserve">Pour le second graph nous pouvons voir la descente observée dans le graph 1 au début du graph puis une stabilisation autours de 50 secondes. On constate tout de même que certaines fois, le mot de passe est trouvé beaucoup plus rapidement (entre 5 et 20 secondes). Ceci est </w:t>
+      </w:r>
+      <w:proofErr w:type="spellStart"/>
+      <w:r>
+        <w:rPr>
+          <w:rFonts w:ascii="Arial" w:hAnsi="Arial" w:cs="Arial"/>
+        </w:rPr>
+        <w:t>du</w:t>
+      </w:r>
+      <w:proofErr w:type="spellEnd"/>
+      <w:r>
+        <w:rPr>
+          <w:rFonts w:ascii="Arial" w:hAnsi="Arial" w:cs="Arial"/>
+        </w:rPr>
+        <w:t xml:space="preserve"> au fait que le résultat n’est pas déterministe et que sur 5000 tests, nous avons eu parfois plus de chance (le bon thread prenant de l’avance sur les autres).</w:t>
       </w:r>
     </w:p>
     <w:p>
@@ -641,6 +841,58 @@
           <w:rFonts w:ascii="Arial" w:hAnsi="Arial" w:cs="Arial"/>
         </w:rPr>
       </w:pPr>
+      <w:r>
+        <w:rPr>
+          <w:rFonts w:ascii="Arial" w:hAnsi="Arial" w:cs="Arial"/>
+        </w:rPr>
+        <w:t>On constate que l’</w:t>
+      </w:r>
+      <w:proofErr w:type="spellStart"/>
+      <w:r>
+        <w:rPr>
+          <w:rFonts w:ascii="Arial" w:hAnsi="Arial" w:cs="Arial"/>
+        </w:rPr>
+        <w:t>hyperthreading</w:t>
+      </w:r>
+      <w:proofErr w:type="spellEnd"/>
+      <w:r>
+        <w:rPr>
+          <w:rFonts w:ascii="Arial" w:hAnsi="Arial" w:cs="Arial"/>
+        </w:rPr>
+        <w:t xml:space="preserve"> permet un petit gain de temps (environ 30%) quand on passe de 4 à 8 threads. Ce n’est pas un gain de temps double car deux même threads sur un même </w:t>
+      </w:r>
+      <w:proofErr w:type="spellStart"/>
+      <w:r>
+        <w:rPr>
+          <w:rFonts w:ascii="Arial" w:hAnsi="Arial" w:cs="Arial"/>
+        </w:rPr>
+        <w:t>core</w:t>
+      </w:r>
+      <w:proofErr w:type="spellEnd"/>
+      <w:r>
+        <w:rPr>
+          <w:rFonts w:ascii="Arial" w:hAnsi="Arial" w:cs="Arial"/>
+        </w:rPr>
+        <w:t xml:space="preserve"> se partagent une seule ALU, il y a tout de même </w:t>
+      </w:r>
+      <w:r>
+        <w:rPr>
+          <w:rFonts w:ascii="Arial" w:hAnsi="Arial" w:cs="Arial"/>
+        </w:rPr>
+        <w:t xml:space="preserve">un goulet à ce </w:t>
+      </w:r>
+      <w:r>
+        <w:rPr>
+          <w:rFonts w:ascii="Arial" w:hAnsi="Arial" w:cs="Arial"/>
+        </w:rPr>
+        <w:t>niveau-là</w:t>
+      </w:r>
+      <w:r>
+        <w:rPr>
+          <w:rFonts w:ascii="Arial" w:hAnsi="Arial" w:cs="Arial"/>
+        </w:rPr>
+        <w:t>.</w:t>
+      </w:r>
     </w:p>
     <w:sectPr>
       <w:headerReference w:type="default" r:id="rId9"/>
@@ -704,8 +956,13 @@
       <w:ptab w:relativeTo="margin" w:alignment="center" w:leader="none"/>
     </w:r>
     <w:r>
-      <w:t>Orphée Antoniadis</w:t>
+      <w:t xml:space="preserve">Orphée </w:t>
     </w:r>
+    <w:proofErr w:type="spellStart"/>
+    <w:r>
+      <w:t>Antoniadis</w:t>
+    </w:r>
+    <w:proofErr w:type="spellEnd"/>
     <w:r>
       <w:ptab w:relativeTo="margin" w:alignment="right" w:leader="none"/>
     </w:r>
@@ -1511,7 +1768,7 @@
 </file>
 
 <file path=customXml/itemProps1.xml><?xml version="1.0" encoding="utf-8"?>
-<ds:datastoreItem xmlns:ds="http://schemas.openxmlformats.org/officeDocument/2006/customXml" ds:itemID="{64570A63-F302-4CB6-AE68-4F30DEB20D98}">
+<ds:datastoreItem xmlns:ds="http://schemas.openxmlformats.org/officeDocument/2006/customXml" ds:itemID="{AEF5730C-D71E-4473-9736-31E569872CF0}">
   <ds:schemaRefs>
     <ds:schemaRef ds:uri="http://schemas.openxmlformats.org/officeDocument/2006/bibliography"/>
   </ds:schemaRefs>

</xml_diff>